<commit_message>
First draft wireframe complete
</commit_message>
<xml_diff>
--- a/write-ups/Formal method for CANOPY.docx
+++ b/write-ups/Formal method for CANOPY.docx
@@ -354,7 +354,15 @@
           <w:sz w:val="22"/>
           <w:szCs w:val="22"/>
         </w:rPr>
-        <w:t xml:space="preserve"> decision-making “agents”, indexed by</w:t>
+        <w:t xml:space="preserve"> decision-making “agents”, indexed </w:t>
+      </w:r>
+      <w:proofErr w:type="gramStart"/>
+      <w:r>
+        <w:rPr>
+          <w:sz w:val="22"/>
+          <w:szCs w:val="22"/>
+        </w:rPr>
+        <w:t>by</w:t>
       </w:r>
       <w:r>
         <w:rPr>
@@ -363,6 +371,7 @@
         </w:rPr>
         <w:t xml:space="preserve"> </w:t>
       </w:r>
+      <w:proofErr w:type="gramEnd"/>
       <m:oMath>
         <m:r>
           <w:rPr>
@@ -412,8 +421,17 @@
           <w:sz w:val="22"/>
           <w:szCs w:val="22"/>
         </w:rPr>
-        <w:t xml:space="preserve">. We also allow for agents to make no selection at all, represented by </w:t>
-      </w:r>
+        <w:t xml:space="preserve">. We also allow for agents to make no selection at all, represented </w:t>
+      </w:r>
+      <w:proofErr w:type="gramStart"/>
+      <w:r>
+        <w:rPr>
+          <w:sz w:val="22"/>
+          <w:szCs w:val="22"/>
+        </w:rPr>
+        <w:t xml:space="preserve">by </w:t>
+      </w:r>
+      <w:proofErr w:type="gramEnd"/>
       <m:oMath>
         <m:r>
           <w:rPr>
@@ -916,8 +934,17 @@
           <w:sz w:val="22"/>
           <w:szCs w:val="22"/>
         </w:rPr>
-        <w:t xml:space="preserve"> has for alternative </w:t>
-      </w:r>
+        <w:t xml:space="preserve"> has for </w:t>
+      </w:r>
+      <w:proofErr w:type="gramStart"/>
+      <w:r>
+        <w:rPr>
+          <w:sz w:val="22"/>
+          <w:szCs w:val="22"/>
+        </w:rPr>
+        <w:t xml:space="preserve">alternative </w:t>
+      </w:r>
+      <w:proofErr w:type="gramEnd"/>
       <m:oMath>
         <m:r>
           <w:rPr>
@@ -1077,12 +1104,21 @@
           <w:szCs w:val="22"/>
         </w:rPr>
       </w:pPr>
+      <w:proofErr w:type="gramStart"/>
       <w:r>
         <w:rPr>
           <w:sz w:val="22"/>
           <w:szCs w:val="22"/>
         </w:rPr>
-        <w:t xml:space="preserve">where we pose the functional form that value is a linear combination of all factors included in </w:t>
+        <w:t>where</w:t>
+      </w:r>
+      <w:proofErr w:type="gramEnd"/>
+      <w:r>
+        <w:rPr>
+          <w:sz w:val="22"/>
+          <w:szCs w:val="22"/>
+        </w:rPr>
+        <w:t xml:space="preserve"> we pose the functional form that value is a linear combination of all factors included in </w:t>
       </w:r>
       <m:oMath>
         <m:sSub>
@@ -1164,8 +1200,17 @@
           <w:sz w:val="22"/>
           <w:szCs w:val="22"/>
         </w:rPr>
-        <w:t xml:space="preserve"> component of value reflect all salient components of valuation that are not known (or “observed” in a data set) in analysis of agent decision-making. To set the “location” of this series of latent values, we normalize the scale such that </w:t>
-      </w:r>
+        <w:t xml:space="preserve"> component of value reflect all salient components of valuation that are not known (or “observed” in a data set) in analysis of agent decision-making. To set the “location” of this series of latent values, we normalize the scale such </w:t>
+      </w:r>
+      <w:proofErr w:type="gramStart"/>
+      <w:r>
+        <w:rPr>
+          <w:sz w:val="22"/>
+          <w:szCs w:val="22"/>
+        </w:rPr>
+        <w:t xml:space="preserve">that </w:t>
+      </w:r>
+      <w:proofErr w:type="gramEnd"/>
       <m:oMath>
         <m:sSub>
           <m:sSubPr>
@@ -1269,8 +1314,17 @@
           <w:sz w:val="22"/>
           <w:szCs w:val="22"/>
         </w:rPr>
-        <w:t xml:space="preserve"> represent the index value of the alternative chosen by agent </w:t>
-      </w:r>
+        <w:t xml:space="preserve"> represent the index value of the alternative chosen by </w:t>
+      </w:r>
+      <w:proofErr w:type="gramStart"/>
+      <w:r>
+        <w:rPr>
+          <w:sz w:val="22"/>
+          <w:szCs w:val="22"/>
+        </w:rPr>
+        <w:t xml:space="preserve">agent </w:t>
+      </w:r>
+      <w:proofErr w:type="gramEnd"/>
       <m:oMath>
         <m:r>
           <w:rPr>
@@ -1320,8 +1374,17 @@
           <w:sz w:val="22"/>
           <w:szCs w:val="22"/>
         </w:rPr>
-        <w:t xml:space="preserve"> if and only if </w:t>
-      </w:r>
+        <w:t xml:space="preserve"> if and only </w:t>
+      </w:r>
+      <w:proofErr w:type="gramStart"/>
+      <w:r>
+        <w:rPr>
+          <w:sz w:val="22"/>
+          <w:szCs w:val="22"/>
+        </w:rPr>
+        <w:t xml:space="preserve">if </w:t>
+      </w:r>
+      <w:proofErr w:type="gramEnd"/>
       <m:oMath>
         <m:sSub>
           <m:sSubPr>
@@ -1465,7 +1528,23 @@
           <w:sz w:val="22"/>
           <w:szCs w:val="22"/>
         </w:rPr>
-        <w:t xml:space="preserve"> and its </w:t>
+        <w:t xml:space="preserve"> and </w:t>
+      </w:r>
+      <w:proofErr w:type="gramStart"/>
+      <w:r>
+        <w:rPr>
+          <w:sz w:val="22"/>
+          <w:szCs w:val="22"/>
+        </w:rPr>
+        <w:t>its</w:t>
+      </w:r>
+      <w:proofErr w:type="gramEnd"/>
+      <w:r>
+        <w:rPr>
+          <w:sz w:val="22"/>
+          <w:szCs w:val="22"/>
+        </w:rPr>
+        <w:t xml:space="preserve"> </w:t>
       </w:r>
       <w:r>
         <w:rPr>
@@ -1479,8 +1558,17 @@
           <w:sz w:val="22"/>
           <w:szCs w:val="22"/>
         </w:rPr>
-        <w:t xml:space="preserve">to connect agent choice of alternative to observed factors. This mapping is only probabilistic, given that conditioning on only observed factors will generally result in a range of chosen alternatives given the distribution of </w:t>
-      </w:r>
+        <w:t xml:space="preserve">to connect agent choice of alternative to observed factors. This mapping is only probabilistic, given that conditioning on only observed factors will generally result in a range of chosen alternatives given the distribution </w:t>
+      </w:r>
+      <w:proofErr w:type="gramStart"/>
+      <w:r>
+        <w:rPr>
+          <w:sz w:val="22"/>
+          <w:szCs w:val="22"/>
+        </w:rPr>
+        <w:t xml:space="preserve">of </w:t>
+      </w:r>
+      <w:proofErr w:type="gramEnd"/>
       <m:oMath>
         <m:sSubSup>
           <m:sSubSupPr>
@@ -2863,6 +2951,7 @@
         </w:rPr>
         <w:t>For simplicity in the following discussion, we will use the notational simplification</w:t>
       </w:r>
+      <w:proofErr w:type="gramStart"/>
       <w:r>
         <w:rPr>
           <w:sz w:val="22"/>
@@ -2877,6 +2966,7 @@
         </w:rPr>
         <w:t xml:space="preserve"> </w:t>
       </w:r>
+      <w:proofErr w:type="gramEnd"/>
       <m:oMath>
         <m:sSub>
           <m:sSubPr>
@@ -3626,8 +3716,13 @@
       </m:oMathPara>
     </w:p>
     <w:p>
-      <w:r>
-        <w:t xml:space="preserve">which reflects the addition of </w:t>
+      <w:proofErr w:type="gramStart"/>
+      <w:r>
+        <w:t>which</w:t>
+      </w:r>
+      <w:proofErr w:type="gramEnd"/>
+      <w:r>
+        <w:t xml:space="preserve"> reflects the addition of </w:t>
       </w:r>
       <m:oMath>
         <m:r>
@@ -4478,14 +4573,25 @@
               <w:rPr>
                 <w:rFonts w:ascii="Cambria Math" w:hAnsi="Cambria Math"/>
               </w:rPr>
-              <m:t>ij</m:t>
+              <m:t>i</m:t>
+            </m:r>
+            <m:r>
+              <w:rPr>
+                <w:rFonts w:ascii="Cambria Math" w:hAnsi="Cambria Math"/>
+              </w:rPr>
+              <m:t>j</m:t>
             </m:r>
           </m:sub>
         </m:sSub>
       </m:oMath>
       <w:r>
-        <w:t xml:space="preserve"> is a nonlinear function of </w:t>
-      </w:r>
+        <w:t xml:space="preserve"> is a nonlinear function </w:t>
+      </w:r>
+      <w:proofErr w:type="gramStart"/>
+      <w:r>
+        <w:t xml:space="preserve">of </w:t>
+      </w:r>
+      <w:proofErr w:type="gramEnd"/>
       <m:oMath>
         <m:r>
           <w:rPr>
@@ -4645,8 +4751,13 @@
       </m:oMathPara>
     </w:p>
     <w:p>
-      <w:r>
-        <w:t xml:space="preserve">would reflect a policy goal where </w:t>
+      <w:proofErr w:type="gramStart"/>
+      <w:r>
+        <w:t>would</w:t>
+      </w:r>
+      <w:proofErr w:type="gramEnd"/>
+      <w:r>
+        <w:t xml:space="preserve"> reflect a policy goal where </w:t>
       </w:r>
       <w:r>
         <w:t xml:space="preserve">planners aim to </w:t>
@@ -5285,8 +5396,13 @@
       </m:oMathPara>
     </w:p>
     <w:p>
-      <w:r>
-        <w:t>such as</w:t>
+      <w:proofErr w:type="gramStart"/>
+      <w:r>
+        <w:t>such</w:t>
+      </w:r>
+      <w:proofErr w:type="gramEnd"/>
+      <w:r>
+        <w:t xml:space="preserve"> as</w:t>
       </w:r>
       <w:r>
         <w:t>:</w:t>
@@ -5764,8 +5880,13 @@
       </m:oMathPara>
     </w:p>
     <w:p>
-      <w:r>
-        <w:t>where:</w:t>
+      <w:proofErr w:type="gramStart"/>
+      <w:r>
+        <w:t>where</w:t>
+      </w:r>
+      <w:proofErr w:type="gramEnd"/>
+      <w:r>
+        <w:t>:</w:t>
       </w:r>
     </w:p>
     <w:p>
@@ -6128,7 +6249,15 @@
         </m:sSubSup>
       </m:oMath>
       <w:r>
-        <w:t xml:space="preserve"> is an indicator of whether </w:t>
+        <w:t xml:space="preserve"> </w:t>
+      </w:r>
+      <w:proofErr w:type="gramStart"/>
+      <w:r>
+        <w:t>is</w:t>
+      </w:r>
+      <w:proofErr w:type="gramEnd"/>
+      <w:r>
+        <w:t xml:space="preserve"> an indicator of whether </w:t>
       </w:r>
       <m:oMath>
         <m:r>
@@ -6203,8 +6332,13 @@
           <w:numId w:val="6"/>
         </w:numPr>
       </w:pPr>
-      <w:r>
-        <w:t xml:space="preserve">each </w:t>
+      <w:proofErr w:type="gramStart"/>
+      <w:r>
+        <w:t>each</w:t>
+      </w:r>
+      <w:proofErr w:type="gramEnd"/>
+      <w:r>
+        <w:t xml:space="preserve"> </w:t>
       </w:r>
       <m:oMath>
         <m:sSup>
@@ -6355,8 +6489,13 @@
         </m:d>
       </m:oMath>
       <w:r>
-        <w:t xml:space="preserve"> terms, the planner’s problem has no analytical solution. And because the objective function in most applications will be non-convex in </w:t>
-      </w:r>
+        <w:t xml:space="preserve"> terms, the planner’s problem has no analytical solution. And because the objective function in most applications will be non-convex </w:t>
+      </w:r>
+      <w:proofErr w:type="gramStart"/>
+      <w:r>
+        <w:t xml:space="preserve">in </w:t>
+      </w:r>
+      <w:proofErr w:type="gramEnd"/>
       <m:oMath>
         <m:r>
           <w:rPr>
@@ -6369,8 +6508,13 @@
         <w:t xml:space="preserve">, gradient descent methods will not reliably obtain a global optimum to solve the problem. For these reasons, we have chosen simulated annealing (SA) as a global optimization heuristic, which attempts to explore the parameter space broadly early in its run (to avoid settling into optima local to the initialization), and focuses on local convergence later in the run when the space has been explored. The </w:t>
       </w:r>
       <w:r>
-        <w:t xml:space="preserve">SA procedure requires the objective function </w:t>
-      </w:r>
+        <w:t xml:space="preserve">SA procedure requires the objective </w:t>
+      </w:r>
+      <w:proofErr w:type="gramStart"/>
+      <w:r>
+        <w:t xml:space="preserve">function </w:t>
+      </w:r>
+      <w:proofErr w:type="gramEnd"/>
       <m:oMath>
         <m:r>
           <m:rPr>
@@ -7120,7 +7264,15 @@
         </m:sSup>
       </m:oMath>
       <w:r>
-        <w:t xml:space="preserve"> even if it disimproves the objective function, since it may lead to a better area of the state space which will lead to a better optimum. However, the probability that a dis-improving </w:t>
+        <w:t xml:space="preserve"> even if it </w:t>
+      </w:r>
+      <w:proofErr w:type="spellStart"/>
+      <w:r>
+        <w:t>disimproves</w:t>
+      </w:r>
+      <w:proofErr w:type="spellEnd"/>
+      <w:r>
+        <w:t xml:space="preserve"> the objective function, since it may lead to a better area of the state space which will lead to a better optimum. However, the probability that a dis-improving </w:t>
       </w:r>
       <m:oMath>
         <m:sSup>
@@ -7278,8 +7430,13 @@
         </m:acc>
       </m:oMath>
       <w:r>
-        <w:t xml:space="preserve"> is the final iteration, and  </w:t>
-      </w:r>
+        <w:t xml:space="preserve"> is the final iteration, </w:t>
+      </w:r>
+      <w:proofErr w:type="gramStart"/>
+      <w:r>
+        <w:t xml:space="preserve">and  </w:t>
+      </w:r>
+      <w:proofErr w:type="gramEnd"/>
       <m:oMath>
         <m:r>
           <w:rPr>
@@ -7388,8 +7545,13 @@
         </m:sSub>
       </m:oMath>
       <w:r>
-        <w:t xml:space="preserve"> with the largest value of the objective function is not </w:t>
-      </w:r>
+        <w:t xml:space="preserve"> with the largest value of the objective function is </w:t>
+      </w:r>
+      <w:proofErr w:type="gramStart"/>
+      <w:r>
+        <w:t xml:space="preserve">not </w:t>
+      </w:r>
+      <w:proofErr w:type="gramEnd"/>
       <m:oMath>
         <m:sSub>
           <m:sSubPr>
@@ -7477,11 +7639,19 @@
           <w:b/>
         </w:rPr>
       </w:pPr>
+      <w:proofErr w:type="gramStart"/>
       <w:r>
         <w:rPr>
           <w:b/>
         </w:rPr>
-        <w:t xml:space="preserve">Choice Model. </w:t>
+        <w:t>Choice Model.</w:t>
+      </w:r>
+      <w:proofErr w:type="gramEnd"/>
+      <w:r>
+        <w:rPr>
+          <w:b/>
+        </w:rPr>
+        <w:t xml:space="preserve"> </w:t>
       </w:r>
       <w:r>
         <w:t xml:space="preserve">Youth value participation in basketball programs, but </w:t>
@@ -7686,8 +7856,13 @@
       </m:oMathPara>
     </w:p>
     <w:p>
-      <w:r>
-        <w:t xml:space="preserve">where </w:t>
+      <w:proofErr w:type="gramStart"/>
+      <w:r>
+        <w:t>where</w:t>
+      </w:r>
+      <w:proofErr w:type="gramEnd"/>
+      <w:r>
+        <w:t xml:space="preserve"> </w:t>
       </w:r>
       <m:oMath>
         <m:sSub>
@@ -7931,11 +8106,19 @@
       </w:r>
     </w:p>
     <w:p>
+      <w:proofErr w:type="gramStart"/>
       <w:r>
         <w:rPr>
           <w:b/>
         </w:rPr>
-        <w:t xml:space="preserve">Policy Weights. </w:t>
+        <w:t>Policy Weights.</w:t>
+      </w:r>
+      <w:proofErr w:type="gramEnd"/>
+      <w:r>
+        <w:rPr>
+          <w:b/>
+        </w:rPr>
+        <w:t xml:space="preserve"> </w:t>
       </w:r>
       <w:r>
         <w:t>The policy weights chosen for the policy makers are:</w:t>
@@ -8356,8 +8539,13 @@
       </m:oMathPara>
     </w:p>
     <w:p>
-      <w:r>
-        <w:t xml:space="preserve">where </w:t>
+      <w:proofErr w:type="gramStart"/>
+      <w:r>
+        <w:t>where</w:t>
+      </w:r>
+      <w:proofErr w:type="gramEnd"/>
+      <w:r>
+        <w:t xml:space="preserve"> </w:t>
       </w:r>
       <m:oMath>
         <m:sSubSup>
@@ -8414,11 +8602,19 @@
       </w:r>
     </w:p>
     <w:p>
+      <w:proofErr w:type="gramStart"/>
       <w:r>
         <w:rPr>
           <w:b/>
         </w:rPr>
-        <w:t xml:space="preserve">Youth Data. </w:t>
+        <w:t>Youth Data.</w:t>
+      </w:r>
+      <w:proofErr w:type="gramEnd"/>
+      <w:r>
+        <w:rPr>
+          <w:b/>
+        </w:rPr>
+        <w:t xml:space="preserve"> </w:t>
       </w:r>
       <w:r>
         <w:t xml:space="preserve">Data from the 2008-2012 American Community Survey </w:t>
@@ -8465,11 +8661,19 @@
       </w:r>
     </w:p>
     <w:p>
+      <w:proofErr w:type="gramStart"/>
       <w:r>
         <w:rPr>
           <w:b/>
         </w:rPr>
-        <w:t xml:space="preserve">Crime Data. </w:t>
+        <w:t>Crime Data.</w:t>
+      </w:r>
+      <w:proofErr w:type="gramEnd"/>
+      <w:r>
+        <w:rPr>
+          <w:b/>
+        </w:rPr>
+        <w:t xml:space="preserve"> </w:t>
       </w:r>
       <w:r>
         <w:t>Violent crimes per 100 residents in each census tract are calculated by taking n</w:t>
@@ -8516,11 +8720,19 @@
       </w:r>
     </w:p>
     <w:p>
+      <w:proofErr w:type="gramStart"/>
       <w:r>
         <w:rPr>
           <w:b/>
         </w:rPr>
-        <w:t xml:space="preserve">Court and Distance Data. </w:t>
+        <w:t>Court and Distance Data.</w:t>
+      </w:r>
+      <w:proofErr w:type="gramEnd"/>
+      <w:r>
+        <w:rPr>
+          <w:b/>
+        </w:rPr>
+        <w:t xml:space="preserve"> </w:t>
       </w:r>
       <w:r>
         <w:t>Data on the locations of outdoor basketball courts was taken from the Chicago Park District website (</w:t>
@@ -8697,16 +8909,7 @@
                   <w:rPr>
                     <w:rFonts w:ascii="Cambria Math" w:hAnsi="Cambria Math"/>
                   </w:rPr>
-                  <m:t>l</m:t>
-                </m:r>
-                <m:r>
-                  <m:rPr>
-                    <m:sty m:val="p"/>
-                  </m:rPr>
-                  <w:rPr>
-                    <w:rFonts w:ascii="Cambria Math" w:hAnsi="Cambria Math"/>
-                  </w:rPr>
-                  <m:t>ong</m:t>
+                  <m:t>long</m:t>
                 </m:r>
               </m:e>
               <m:sub>
@@ -8781,11 +8984,19 @@
       </w:r>
     </w:p>
     <w:p>
+      <w:proofErr w:type="gramStart"/>
       <w:r>
         <w:rPr>
           <w:b/>
         </w:rPr>
-        <w:t xml:space="preserve">Allocation. </w:t>
+        <w:t>Allocation.</w:t>
+      </w:r>
+      <w:proofErr w:type="gramEnd"/>
+      <w:r>
+        <w:rPr>
+          <w:b/>
+        </w:rPr>
+        <w:t xml:space="preserve"> </w:t>
       </w:r>
       <w:r>
         <w:t>For simplicity, the city was endowed with enough staff to</w:t>
@@ -8834,6 +9045,8 @@
       </w:r>
     </w:p>
     <w:p>
+      <w:commentRangeStart w:id="0"/>
+      <w:proofErr w:type="gramStart"/>
       <w:r>
         <w:rPr>
           <w:b/>
@@ -8850,50 +9063,80 @@
         <w:rPr>
           <w:b/>
         </w:rPr>
-        <w:t xml:space="preserve">. </w:t>
-      </w:r>
-      <w:r>
-        <w:t xml:space="preserve">A human </w:t>
-      </w:r>
-      <w:r>
-        <w:t>planning</w:t>
-      </w:r>
-      <w:r>
-        <w:t xml:space="preserve"> process unassisted by CANOPY could make use of </w:t>
-      </w:r>
-      <w:r>
-        <w:t>the same information</w:t>
-      </w:r>
-      <w:r>
-        <w:t xml:space="preserve"> available to CANOPY</w:t>
-      </w:r>
-      <w:r>
-        <w:t xml:space="preserve">—in the form of maps of youth/court locations, poverty, and crime—but have </w:t>
-      </w:r>
-      <w:r>
-        <w:t>a more difficult time integrating those data. For each allocation decision, a calculation would need to be made to determine which among all courts would be benefitted by gaining a given staff member, taking into account all residential, crime, and poverty information; the numbers of staff already allocated to nearby courts; and the ways that all of these factors combine into a probability that various youth would now be more likely to become engaged.</w:t>
-      </w:r>
-    </w:p>
-    <w:p>
-      <w:r>
-        <w:t xml:space="preserve">While it is not feasible for human decision makers to keep and use all of this information in mind, the use of certain heuristics make unassisted human planning process tractable and may yield reasonable policy success. For this reason, the CANOPY application will compare the expected success of its recommended allocation with those resulting from rule-of-thumb solutions. Examples of rule-of-thumb solutions are (1) allocating all staff evenly among courts; (2) allocating staff in proportion to population density in the area; (3) allocating staff in proportion to </w:t>
-      </w:r>
-      <w:r>
-        <w:t>neighborhood poverty; or (4) allocating staff in proportion to an index constructed of the number of nearby (e.g. within a certain radius) youth, weighted by poverty and/or crime circumstances.</w:t>
-      </w:r>
-    </w:p>
-    <w:p>
-      <w:r>
-        <w:lastRenderedPageBreak/>
-        <w:t>Note that the more complex a planning process becomes—such as many additional factors that play into the agent choice model, more characteristics of alternatives, and the more nuanced the policy goals—the greater the advantage that CANOPY will have over rule-of-thumb planning solutions.</w:t>
-      </w:r>
-    </w:p>
-    <w:p>
+        <w:t>.</w:t>
+      </w:r>
+      <w:commentRangeEnd w:id="0"/>
+      <w:proofErr w:type="gramEnd"/>
+      <w:r>
+        <w:rPr>
+          <w:rStyle w:val="CommentReference"/>
+        </w:rPr>
+        <w:commentReference w:id="0"/>
+      </w:r>
       <w:r>
         <w:rPr>
           <w:b/>
         </w:rPr>
-        <w:t xml:space="preserve">Benefits of CANOPY. </w:t>
+        <w:t xml:space="preserve"> </w:t>
+      </w:r>
+      <w:r>
+        <w:t xml:space="preserve">A human </w:t>
+      </w:r>
+      <w:r>
+        <w:t>planning</w:t>
+      </w:r>
+      <w:r>
+        <w:t xml:space="preserve"> process unassisted by CANOPY could make use of </w:t>
+      </w:r>
+      <w:r>
+        <w:t>the same information</w:t>
+      </w:r>
+      <w:r>
+        <w:t xml:space="preserve"> available to CANOPY</w:t>
+      </w:r>
+      <w:r>
+        <w:t xml:space="preserve">—in the form of maps of youth/court locations, poverty, and crime—but have </w:t>
+      </w:r>
+      <w:r>
+        <w:t>a more difficult time integrating those data. For each allocation decision, a calculation would need to be made to determine which among all courts would be benefitted by gaining a given staff member, taking into account all residential, crime, and poverty information; the numbers of staff already allocated to nearby courts; and the ways that all of these factors combine into a probability that various youth would now be more likely to become engaged.</w:t>
+      </w:r>
+    </w:p>
+    <w:p>
+      <w:r>
+        <w:t xml:space="preserve">While it is not feasible for human decision makers to keep and use all of this information in mind, the use of certain heuristics make unassisted human planning process tractable and may yield reasonable policy success. For this reason, the CANOPY application will compare the expected success of its recommended allocation with those resulting from rule-of-thumb solutions. Examples of rule-of-thumb solutions are (1) allocating all staff evenly among courts; (2) allocating staff in proportion to population density in the area; (3) allocating staff in proportion to </w:t>
+      </w:r>
+      <w:r>
+        <w:t>neighborhood poverty; or (4) allocating staff in proportion to an index constructed of the number of nearby (e.g. within a certain radius) youth, weighted by poverty and/or crime circumstances.</w:t>
+      </w:r>
+    </w:p>
+    <w:p>
+      <w:r>
+        <w:lastRenderedPageBreak/>
+        <w:t xml:space="preserve">Note that the more complex a planning process becomes—such as many additional factors that play into the agent choice model, more characteristics of alternatives, and the more nuanced the policy goals—the greater the </w:t>
+      </w:r>
+      <w:proofErr w:type="gramStart"/>
+      <w:r>
+        <w:t>advantage</w:t>
+      </w:r>
+      <w:proofErr w:type="gramEnd"/>
+      <w:r>
+        <w:t xml:space="preserve"> that CANOPY will have over rule-of-thumb planning solutions.</w:t>
+      </w:r>
+    </w:p>
+    <w:p>
+      <w:proofErr w:type="gramStart"/>
+      <w:r>
+        <w:rPr>
+          <w:b/>
+        </w:rPr>
+        <w:t>Benefits of CANOPY.</w:t>
+      </w:r>
+      <w:proofErr w:type="gramEnd"/>
+      <w:r>
+        <w:rPr>
+          <w:b/>
+        </w:rPr>
+        <w:t xml:space="preserve"> </w:t>
       </w:r>
       <w:r>
         <w:t>By c</w:t>
@@ -8908,10 +9151,7 @@
         <w:t xml:space="preserve">benefits in terms of </w:t>
       </w:r>
       <w:r>
-        <w:t>attention to detail</w:t>
-      </w:r>
-      <w:r>
-        <w:t xml:space="preserve"> and speed</w:t>
+        <w:t>attention to detail and speed</w:t>
       </w:r>
       <w:r>
         <w:t>.</w:t>
@@ -8923,16 +9163,20 @@
         <w:t>Planning processes involving CANOPY use computer-based assistance for the tasks that are hardest for humans—keeping in mind and working with detailed data on agent decision processes, choice context, and detailed policy goals—</w:t>
       </w:r>
       <w:r>
-        <w:t xml:space="preserve">while accommodating aspects of the planning process that cannot be done without human consensus building and judgment—i.e. determining and articulating the policy goals, and making final decisions on what allocation to make. Because use of CANOPY enhances human policy planning, it will yield better policy outcomes by making more complete use of the information that is available. </w:t>
-      </w:r>
-      <w:r>
-        <w:t xml:space="preserve">The speed of CANOPY’s </w:t>
-      </w:r>
-      <w:r>
-        <w:t>operations</w:t>
-      </w:r>
-      <w:bookmarkStart w:id="0" w:name="_GoBack"/>
-      <w:bookmarkEnd w:id="0"/>
+        <w:t>while accommodating aspects of the planning process that cannot be done without human consensus building and judgment—i.e. determining and articulating the policy goals, and making final decisions on what allocation to make. Because use of CANOPY enhances human policy planning, it will yield better policy outcomes by making more complete use of the</w:t>
+      </w:r>
+      <w:r>
+        <w:t xml:space="preserve"> information that is available.</w:t>
+      </w:r>
+    </w:p>
+    <w:p>
+      <w:proofErr w:type="gramStart"/>
+      <w:r>
+        <w:t xml:space="preserve">CANOPY’s </w:t>
+      </w:r>
+      <w:r>
+        <w:t>speed</w:t>
+      </w:r>
       <w:r>
         <w:t xml:space="preserve">—where the algorithm </w:t>
       </w:r>
@@ -8940,13 +9184,40 @@
         <w:t>can try roughly thousands of different candidate policy solutions</w:t>
       </w:r>
       <w:r>
-        <w:t xml:space="preserve"> per second—means that it will rapidly return </w:t>
+        <w:t xml:space="preserve"> per second—</w:t>
+      </w:r>
+      <w:r>
+        <w:t xml:space="preserve">means that </w:t>
+      </w:r>
+      <w:r>
+        <w:t xml:space="preserve">it will rapidly </w:t>
+      </w:r>
+      <w:r>
+        <w:t>produce policy recommendations in a matter of minutes instead of days or weeks of human time.</w:t>
+      </w:r>
+      <w:proofErr w:type="gramEnd"/>
+      <w:r>
+        <w:t xml:space="preserve"> This speed also means that planners can use CANOPY to run and compare many different </w:t>
+      </w:r>
+      <w:r>
+        <w:t>scenarios</w:t>
+      </w:r>
+      <w:r>
+        <w:t>, varying how priorities are set, or what goals could be reached with different levels of starting resources</w:t>
+      </w:r>
+      <w:r>
+        <w:t>.</w:t>
+      </w:r>
+      <w:r>
+        <w:t xml:space="preserve"> </w:t>
       </w:r>
     </w:p>
-    <w:p/>
     <w:p>
       <w:r>
-        <w:t>Secondary benefits:</w:t>
+        <w:t xml:space="preserve">Other </w:t>
+      </w:r>
+      <w:r>
+        <w:t>benefits:</w:t>
       </w:r>
     </w:p>
     <w:p>
@@ -8960,6 +9231,9 @@
       <w:r>
         <w:t>Consistent decision-making</w:t>
       </w:r>
+      <w:r>
+        <w:t xml:space="preserve"> – CANOPY is guaranteed to use the same precise policy guidance when making the first allocation decision as the last. By contrast, human decision-making can be </w:t>
+      </w:r>
     </w:p>
     <w:p>
       <w:pPr>
@@ -8975,19 +9249,19 @@
     </w:p>
     <w:p>
       <w:pPr>
-        <w:pStyle w:val="ListParagraph"/>
-        <w:numPr>
-          <w:ilvl w:val="0"/>
-          <w:numId w:val="11"/>
-        </w:numPr>
-      </w:pPr>
+        <w:pStyle w:val="Heading2"/>
+      </w:pPr>
+      <w:r>
+        <w:t xml:space="preserve">detailed </w:t>
+      </w:r>
+      <w:r>
+        <w:t>pseudo-code for current design</w:t>
+      </w:r>
     </w:p>
     <w:p>
-      <w:pPr>
-        <w:pStyle w:val="Heading2"/>
-      </w:pPr>
+      <w:bookmarkStart w:id="1" w:name="_GoBack"/>
+      <w:bookmarkEnd w:id="1"/>
     </w:p>
-    <w:p/>
     <w:p/>
     <w:sectPr>
       <w:pgSz w:w="12240" w:h="15840"/>
@@ -8998,6 +9272,27 @@
 </w:document>
 </file>
 
+<file path=word/comments.xml><?xml version="1.0" encoding="utf-8"?>
+<w:comments xmlns:wpc="http://schemas.microsoft.com/office/word/2010/wordprocessingCanvas" xmlns:mc="http://schemas.openxmlformats.org/markup-compatibility/2006" xmlns:o="urn:schemas-microsoft-com:office:office" xmlns:r="http://schemas.openxmlformats.org/officeDocument/2006/relationships" xmlns:m="http://schemas.openxmlformats.org/officeDocument/2006/math" xmlns:v="urn:schemas-microsoft-com:vml" xmlns:wp14="http://schemas.microsoft.com/office/word/2010/wordprocessingDrawing" xmlns:wp="http://schemas.openxmlformats.org/drawingml/2006/wordprocessingDrawing" xmlns:w10="urn:schemas-microsoft-com:office:word" xmlns:w="http://schemas.openxmlformats.org/wordprocessingml/2006/main" xmlns:w14="http://schemas.microsoft.com/office/word/2010/wordml" xmlns:wpg="http://schemas.microsoft.com/office/word/2010/wordprocessingGroup" xmlns:wpi="http://schemas.microsoft.com/office/word/2010/wordprocessingInk" xmlns:wne="http://schemas.microsoft.com/office/word/2006/wordml" xmlns:wps="http://schemas.microsoft.com/office/word/2010/wordprocessingShape" mc:Ignorable="w14 wp14">
+  <w:comment w:id="0" w:author="Mader, Nick" w:date="2014-09-08T22:09:00Z" w:initials="NM">
+    <w:p>
+      <w:pPr>
+        <w:pStyle w:val="CommentText"/>
+      </w:pPr>
+      <w:r>
+        <w:rPr>
+          <w:rStyle w:val="CommentReference"/>
+        </w:rPr>
+        <w:annotationRef/>
+      </w:r>
+      <w:r>
+        <w:t>This (and the next section) may just belong in another document, either readme or non-technical intro.</w:t>
+      </w:r>
+    </w:p>
+  </w:comment>
+</w:comments>
+</file>
+
 <file path=word/endnotes.xml><?xml version="1.0" encoding="utf-8"?>
 <w:endnotes xmlns:wpc="http://schemas.microsoft.com/office/word/2010/wordprocessingCanvas" xmlns:mc="http://schemas.openxmlformats.org/markup-compatibility/2006" xmlns:o="urn:schemas-microsoft-com:office:office" xmlns:r="http://schemas.openxmlformats.org/officeDocument/2006/relationships" xmlns:m="http://schemas.openxmlformats.org/officeDocument/2006/math" xmlns:v="urn:schemas-microsoft-com:vml" xmlns:wp14="http://schemas.microsoft.com/office/word/2010/wordprocessingDrawing" xmlns:wp="http://schemas.openxmlformats.org/drawingml/2006/wordprocessingDrawing" xmlns:w10="urn:schemas-microsoft-com:office:word" xmlns:w="http://schemas.openxmlformats.org/wordprocessingml/2006/main" xmlns:w14="http://schemas.microsoft.com/office/word/2010/wordml" xmlns:wpg="http://schemas.microsoft.com/office/word/2010/wordprocessingGroup" xmlns:wpi="http://schemas.microsoft.com/office/word/2010/wordprocessingInk" xmlns:wne="http://schemas.microsoft.com/office/word/2006/wordml" xmlns:wps="http://schemas.microsoft.com/office/word/2010/wordprocessingShape" mc:Ignorable="w14 wp14">
   <w:endnote w:type="separator" w:id="-1">
@@ -9095,13 +9390,7 @@
         </w:r>
       </w:hyperlink>
       <w:r>
-        <w:t xml:space="preserve"> for reference to this </w:t>
-      </w:r>
-      <w:r>
-        <w:t>ACS table</w:t>
-      </w:r>
-      <w:r>
-        <w:t xml:space="preserve">. </w:t>
+        <w:t xml:space="preserve"> for reference to this ACS table. </w:t>
       </w:r>
     </w:p>
   </w:footnote>
@@ -11541,6 +11830,70 @@
       <w:u w:val="single"/>
     </w:rPr>
   </w:style>
+  <w:style w:type="character" w:styleId="CommentReference">
+    <w:name w:val="annotation reference"/>
+    <w:basedOn w:val="DefaultParagraphFont"/>
+    <w:uiPriority w:val="99"/>
+    <w:semiHidden/>
+    <w:unhideWhenUsed/>
+    <w:rsid w:val="00006EAB"/>
+    <w:rPr>
+      <w:sz w:val="16"/>
+      <w:szCs w:val="16"/>
+    </w:rPr>
+  </w:style>
+  <w:style w:type="paragraph" w:styleId="CommentText">
+    <w:name w:val="annotation text"/>
+    <w:basedOn w:val="Normal"/>
+    <w:link w:val="CommentTextChar"/>
+    <w:uiPriority w:val="99"/>
+    <w:semiHidden/>
+    <w:unhideWhenUsed/>
+    <w:rsid w:val="00006EAB"/>
+    <w:pPr>
+      <w:spacing w:line="240" w:lineRule="auto"/>
+    </w:pPr>
+  </w:style>
+  <w:style w:type="character" w:customStyle="1" w:styleId="CommentTextChar">
+    <w:name w:val="Comment Text Char"/>
+    <w:basedOn w:val="DefaultParagraphFont"/>
+    <w:link w:val="CommentText"/>
+    <w:uiPriority w:val="99"/>
+    <w:semiHidden/>
+    <w:rsid w:val="00006EAB"/>
+    <w:rPr>
+      <w:sz w:val="20"/>
+      <w:szCs w:val="20"/>
+    </w:rPr>
+  </w:style>
+  <w:style w:type="paragraph" w:styleId="CommentSubject">
+    <w:name w:val="annotation subject"/>
+    <w:basedOn w:val="CommentText"/>
+    <w:next w:val="CommentText"/>
+    <w:link w:val="CommentSubjectChar"/>
+    <w:uiPriority w:val="99"/>
+    <w:semiHidden/>
+    <w:unhideWhenUsed/>
+    <w:rsid w:val="00006EAB"/>
+    <w:rPr>
+      <w:b/>
+      <w:bCs/>
+    </w:rPr>
+  </w:style>
+  <w:style w:type="character" w:customStyle="1" w:styleId="CommentSubjectChar">
+    <w:name w:val="Comment Subject Char"/>
+    <w:basedOn w:val="CommentTextChar"/>
+    <w:link w:val="CommentSubject"/>
+    <w:uiPriority w:val="99"/>
+    <w:semiHidden/>
+    <w:rsid w:val="00006EAB"/>
+    <w:rPr>
+      <w:b/>
+      <w:bCs/>
+      <w:sz w:val="20"/>
+      <w:szCs w:val="20"/>
+    </w:rPr>
+  </w:style>
 </w:styles>
 </file>
 
@@ -12437,6 +12790,70 @@
       <w:u w:val="single"/>
     </w:rPr>
   </w:style>
+  <w:style w:type="character" w:styleId="CommentReference">
+    <w:name w:val="annotation reference"/>
+    <w:basedOn w:val="DefaultParagraphFont"/>
+    <w:uiPriority w:val="99"/>
+    <w:semiHidden/>
+    <w:unhideWhenUsed/>
+    <w:rsid w:val="00006EAB"/>
+    <w:rPr>
+      <w:sz w:val="16"/>
+      <w:szCs w:val="16"/>
+    </w:rPr>
+  </w:style>
+  <w:style w:type="paragraph" w:styleId="CommentText">
+    <w:name w:val="annotation text"/>
+    <w:basedOn w:val="Normal"/>
+    <w:link w:val="CommentTextChar"/>
+    <w:uiPriority w:val="99"/>
+    <w:semiHidden/>
+    <w:unhideWhenUsed/>
+    <w:rsid w:val="00006EAB"/>
+    <w:pPr>
+      <w:spacing w:line="240" w:lineRule="auto"/>
+    </w:pPr>
+  </w:style>
+  <w:style w:type="character" w:customStyle="1" w:styleId="CommentTextChar">
+    <w:name w:val="Comment Text Char"/>
+    <w:basedOn w:val="DefaultParagraphFont"/>
+    <w:link w:val="CommentText"/>
+    <w:uiPriority w:val="99"/>
+    <w:semiHidden/>
+    <w:rsid w:val="00006EAB"/>
+    <w:rPr>
+      <w:sz w:val="20"/>
+      <w:szCs w:val="20"/>
+    </w:rPr>
+  </w:style>
+  <w:style w:type="paragraph" w:styleId="CommentSubject">
+    <w:name w:val="annotation subject"/>
+    <w:basedOn w:val="CommentText"/>
+    <w:next w:val="CommentText"/>
+    <w:link w:val="CommentSubjectChar"/>
+    <w:uiPriority w:val="99"/>
+    <w:semiHidden/>
+    <w:unhideWhenUsed/>
+    <w:rsid w:val="00006EAB"/>
+    <w:rPr>
+      <w:b/>
+      <w:bCs/>
+    </w:rPr>
+  </w:style>
+  <w:style w:type="character" w:customStyle="1" w:styleId="CommentSubjectChar">
+    <w:name w:val="Comment Subject Char"/>
+    <w:basedOn w:val="CommentTextChar"/>
+    <w:link w:val="CommentSubject"/>
+    <w:uiPriority w:val="99"/>
+    <w:semiHidden/>
+    <w:rsid w:val="00006EAB"/>
+    <w:rPr>
+      <w:b/>
+      <w:bCs/>
+      <w:sz w:val="20"/>
+      <w:szCs w:val="20"/>
+    </w:rPr>
+  </w:style>
 </w:styles>
 </file>
 
@@ -12730,7 +13147,7 @@
 </file>
 
 <file path=customXml/itemProps1.xml><?xml version="1.0" encoding="utf-8"?>
-<ds:datastoreItem xmlns:ds="http://schemas.openxmlformats.org/officeDocument/2006/customXml" ds:itemID="{EDF773E2-A40A-45B6-B231-D21B4EFD2D83}">
+<ds:datastoreItem xmlns:ds="http://schemas.openxmlformats.org/officeDocument/2006/customXml" ds:itemID="{410F48CD-40EF-4B92-9C9C-93379240DE1E}">
   <ds:schemaRefs>
     <ds:schemaRef ds:uri="http://schemas.openxmlformats.org/officeDocument/2006/bibliography"/>
   </ds:schemaRefs>

</xml_diff>

<commit_message>
Finished refactoring code: is now working
</commit_message>
<xml_diff>
--- a/write-ups/Formal method for CANOPY.docx
+++ b/write-ups/Formal method for CANOPY.docx
@@ -354,15 +354,7 @@
           <w:sz w:val="22"/>
           <w:szCs w:val="22"/>
         </w:rPr>
-        <w:t xml:space="preserve"> decision-making “agents”, indexed </w:t>
-      </w:r>
-      <w:proofErr w:type="gramStart"/>
-      <w:r>
-        <w:rPr>
-          <w:sz w:val="22"/>
-          <w:szCs w:val="22"/>
-        </w:rPr>
-        <w:t>by</w:t>
+        <w:t xml:space="preserve"> decision-making “agents”, indexed by</w:t>
       </w:r>
       <w:r>
         <w:rPr>
@@ -371,7 +363,6 @@
         </w:rPr>
         <w:t xml:space="preserve"> </w:t>
       </w:r>
-      <w:proofErr w:type="gramEnd"/>
       <m:oMath>
         <m:r>
           <w:rPr>
@@ -421,17 +412,8 @@
           <w:sz w:val="22"/>
           <w:szCs w:val="22"/>
         </w:rPr>
-        <w:t xml:space="preserve">. We also allow for agents to make no selection at all, represented </w:t>
-      </w:r>
-      <w:proofErr w:type="gramStart"/>
-      <w:r>
-        <w:rPr>
-          <w:sz w:val="22"/>
-          <w:szCs w:val="22"/>
-        </w:rPr>
-        <w:t xml:space="preserve">by </w:t>
-      </w:r>
-      <w:proofErr w:type="gramEnd"/>
+        <w:t xml:space="preserve">. We also allow for agents to make no selection at all, represented by </w:t>
+      </w:r>
       <m:oMath>
         <m:r>
           <w:rPr>
@@ -934,17 +916,8 @@
           <w:sz w:val="22"/>
           <w:szCs w:val="22"/>
         </w:rPr>
-        <w:t xml:space="preserve"> has for </w:t>
-      </w:r>
-      <w:proofErr w:type="gramStart"/>
-      <w:r>
-        <w:rPr>
-          <w:sz w:val="22"/>
-          <w:szCs w:val="22"/>
-        </w:rPr>
-        <w:t xml:space="preserve">alternative </w:t>
-      </w:r>
-      <w:proofErr w:type="gramEnd"/>
+        <w:t xml:space="preserve"> has for alternative </w:t>
+      </w:r>
       <m:oMath>
         <m:r>
           <w:rPr>
@@ -1104,21 +1077,12 @@
           <w:szCs w:val="22"/>
         </w:rPr>
       </w:pPr>
-      <w:proofErr w:type="gramStart"/>
       <w:r>
         <w:rPr>
           <w:sz w:val="22"/>
           <w:szCs w:val="22"/>
         </w:rPr>
-        <w:t>where</w:t>
-      </w:r>
-      <w:proofErr w:type="gramEnd"/>
-      <w:r>
-        <w:rPr>
-          <w:sz w:val="22"/>
-          <w:szCs w:val="22"/>
-        </w:rPr>
-        <w:t xml:space="preserve"> we pose the functional form that value is a linear combination of all factors included in </w:t>
+        <w:t xml:space="preserve">where we pose the functional form that value is a linear combination of all factors included in </w:t>
       </w:r>
       <m:oMath>
         <m:sSub>
@@ -1200,17 +1164,8 @@
           <w:sz w:val="22"/>
           <w:szCs w:val="22"/>
         </w:rPr>
-        <w:t xml:space="preserve"> component of value reflect all salient components of valuation that are not known (or “observed” in a data set) in analysis of agent decision-making. To set the “location” of this series of latent values, we normalize the scale such </w:t>
-      </w:r>
-      <w:proofErr w:type="gramStart"/>
-      <w:r>
-        <w:rPr>
-          <w:sz w:val="22"/>
-          <w:szCs w:val="22"/>
-        </w:rPr>
-        <w:t xml:space="preserve">that </w:t>
-      </w:r>
-      <w:proofErr w:type="gramEnd"/>
+        <w:t xml:space="preserve"> component of value reflect all salient components of valuation that are not known (or “observed” in a data set) in analysis of agent decision-making. To set the “location” of this series of latent values, we normalize the scale such that </w:t>
+      </w:r>
       <m:oMath>
         <m:sSub>
           <m:sSubPr>
@@ -1314,17 +1269,8 @@
           <w:sz w:val="22"/>
           <w:szCs w:val="22"/>
         </w:rPr>
-        <w:t xml:space="preserve"> represent the index value of the alternative chosen by </w:t>
-      </w:r>
-      <w:proofErr w:type="gramStart"/>
-      <w:r>
-        <w:rPr>
-          <w:sz w:val="22"/>
-          <w:szCs w:val="22"/>
-        </w:rPr>
-        <w:t xml:space="preserve">agent </w:t>
-      </w:r>
-      <w:proofErr w:type="gramEnd"/>
+        <w:t xml:space="preserve"> represent the index value of the alternative chosen by agent </w:t>
+      </w:r>
       <m:oMath>
         <m:r>
           <w:rPr>
@@ -1374,17 +1320,8 @@
           <w:sz w:val="22"/>
           <w:szCs w:val="22"/>
         </w:rPr>
-        <w:t xml:space="preserve"> if and only </w:t>
-      </w:r>
-      <w:proofErr w:type="gramStart"/>
-      <w:r>
-        <w:rPr>
-          <w:sz w:val="22"/>
-          <w:szCs w:val="22"/>
-        </w:rPr>
-        <w:t xml:space="preserve">if </w:t>
-      </w:r>
-      <w:proofErr w:type="gramEnd"/>
+        <w:t xml:space="preserve"> if and only if </w:t>
+      </w:r>
       <m:oMath>
         <m:sSub>
           <m:sSubPr>
@@ -1528,23 +1465,7 @@
           <w:sz w:val="22"/>
           <w:szCs w:val="22"/>
         </w:rPr>
-        <w:t xml:space="preserve"> and </w:t>
-      </w:r>
-      <w:proofErr w:type="gramStart"/>
-      <w:r>
-        <w:rPr>
-          <w:sz w:val="22"/>
-          <w:szCs w:val="22"/>
-        </w:rPr>
-        <w:t>its</w:t>
-      </w:r>
-      <w:proofErr w:type="gramEnd"/>
-      <w:r>
-        <w:rPr>
-          <w:sz w:val="22"/>
-          <w:szCs w:val="22"/>
-        </w:rPr>
-        <w:t xml:space="preserve"> </w:t>
+        <w:t xml:space="preserve"> and its </w:t>
       </w:r>
       <w:r>
         <w:rPr>
@@ -1558,17 +1479,8 @@
           <w:sz w:val="22"/>
           <w:szCs w:val="22"/>
         </w:rPr>
-        <w:t xml:space="preserve">to connect agent choice of alternative to observed factors. This mapping is only probabilistic, given that conditioning on only observed factors will generally result in a range of chosen alternatives given the distribution </w:t>
-      </w:r>
-      <w:proofErr w:type="gramStart"/>
-      <w:r>
-        <w:rPr>
-          <w:sz w:val="22"/>
-          <w:szCs w:val="22"/>
-        </w:rPr>
-        <w:t xml:space="preserve">of </w:t>
-      </w:r>
-      <w:proofErr w:type="gramEnd"/>
+        <w:t xml:space="preserve">to connect agent choice of alternative to observed factors. This mapping is only probabilistic, given that conditioning on only observed factors will generally result in a range of chosen alternatives given the distribution of </w:t>
+      </w:r>
       <m:oMath>
         <m:sSubSup>
           <m:sSubSupPr>
@@ -2951,7 +2863,6 @@
         </w:rPr>
         <w:t>For simplicity in the following discussion, we will use the notational simplification</w:t>
       </w:r>
-      <w:proofErr w:type="gramStart"/>
       <w:r>
         <w:rPr>
           <w:sz w:val="22"/>
@@ -2966,7 +2877,6 @@
         </w:rPr>
         <w:t xml:space="preserve"> </w:t>
       </w:r>
-      <w:proofErr w:type="gramEnd"/>
       <m:oMath>
         <m:sSub>
           <m:sSubPr>
@@ -3716,13 +3626,8 @@
       </m:oMathPara>
     </w:p>
     <w:p>
-      <w:proofErr w:type="gramStart"/>
-      <w:r>
-        <w:t>which</w:t>
-      </w:r>
-      <w:proofErr w:type="gramEnd"/>
-      <w:r>
-        <w:t xml:space="preserve"> reflects the addition of </w:t>
+      <w:r>
+        <w:t xml:space="preserve">which reflects the addition of </w:t>
       </w:r>
       <m:oMath>
         <m:r>
@@ -3969,7 +3874,12 @@
         <w:t xml:space="preserve">The city planner’s problem </w:t>
       </w:r>
       <w:r>
-        <w:t>and thus be expressed as:</w:t>
+        <w:t xml:space="preserve">can </w:t>
+      </w:r>
+      <w:bookmarkStart w:id="0" w:name="_GoBack"/>
+      <w:bookmarkEnd w:id="0"/>
+      <w:r>
+        <w:t>thus be expressed as:</w:t>
       </w:r>
     </w:p>
     <w:p>
@@ -4432,10 +4342,19 @@
         </m:oMath>
         <m:oMath>
           <m:r>
+            <m:rPr>
+              <m:sty m:val="p"/>
+            </m:rPr>
             <w:rPr>
               <w:rFonts w:ascii="Cambria Math" w:hAnsi="Cambria Math"/>
             </w:rPr>
-            <m:t xml:space="preserve">subject to </m:t>
+            <m:t>subject to</m:t>
+          </m:r>
+          <m:r>
+            <w:rPr>
+              <w:rFonts w:ascii="Cambria Math" w:hAnsi="Cambria Math"/>
+            </w:rPr>
+            <m:t xml:space="preserve"> </m:t>
           </m:r>
           <m:nary>
             <m:naryPr>
@@ -4509,7 +4428,22 @@
             <w:rPr>
               <w:rFonts w:ascii="Cambria Math" w:hAnsi="Cambria Math"/>
             </w:rPr>
-            <m:t xml:space="preserve">, </m:t>
+            <m:t xml:space="preserve"> </m:t>
+          </m:r>
+          <m:r>
+            <m:rPr>
+              <m:sty m:val="p"/>
+            </m:rPr>
+            <w:rPr>
+              <w:rFonts w:ascii="Cambria Math" w:hAnsi="Cambria Math"/>
+            </w:rPr>
+            <m:t xml:space="preserve">and </m:t>
+          </m:r>
+          <m:r>
+            <w:rPr>
+              <w:rFonts w:ascii="Cambria Math" w:hAnsi="Cambria Math"/>
+            </w:rPr>
+            <m:t xml:space="preserve"> </m:t>
           </m:r>
           <m:sSub>
             <m:sSubPr>
@@ -4541,7 +4475,13 @@
             <w:rPr>
               <w:rFonts w:ascii="Cambria Math" w:hAnsi="Cambria Math"/>
             </w:rPr>
-            <m:t>≥0,∀j=1,…,J.</m:t>
+            <m:t xml:space="preserve">≥0 </m:t>
+          </m:r>
+          <m:r>
+            <w:rPr>
+              <w:rFonts w:ascii="Cambria Math" w:hAnsi="Cambria Math"/>
+            </w:rPr>
+            <m:t>∀j=1,…,J.</m:t>
           </m:r>
         </m:oMath>
       </m:oMathPara>
@@ -4585,13 +4525,8 @@
         </m:sSub>
       </m:oMath>
       <w:r>
-        <w:t xml:space="preserve"> is a nonlinear function </w:t>
-      </w:r>
-      <w:proofErr w:type="gramStart"/>
-      <w:r>
-        <w:t xml:space="preserve">of </w:t>
-      </w:r>
-      <w:proofErr w:type="gramEnd"/>
+        <w:t xml:space="preserve"> is a nonlinear function of </w:t>
+      </w:r>
       <m:oMath>
         <m:r>
           <w:rPr>
@@ -4751,13 +4686,8 @@
       </m:oMathPara>
     </w:p>
     <w:p>
-      <w:proofErr w:type="gramStart"/>
-      <w:r>
-        <w:t>would</w:t>
-      </w:r>
-      <w:proofErr w:type="gramEnd"/>
-      <w:r>
-        <w:t xml:space="preserve"> reflect a policy goal where </w:t>
+      <w:r>
+        <w:t xml:space="preserve">would reflect a policy goal where </w:t>
       </w:r>
       <w:r>
         <w:t xml:space="preserve">planners aim to </w:t>
@@ -5396,13 +5326,8 @@
       </m:oMathPara>
     </w:p>
     <w:p>
-      <w:proofErr w:type="gramStart"/>
-      <w:r>
-        <w:t>such</w:t>
-      </w:r>
-      <w:proofErr w:type="gramEnd"/>
-      <w:r>
-        <w:t xml:space="preserve"> as</w:t>
+      <w:r>
+        <w:t>such as</w:t>
       </w:r>
       <w:r>
         <w:t>:</w:t>
@@ -5880,13 +5805,8 @@
       </m:oMathPara>
     </w:p>
     <w:p>
-      <w:proofErr w:type="gramStart"/>
-      <w:r>
-        <w:t>where</w:t>
-      </w:r>
-      <w:proofErr w:type="gramEnd"/>
-      <w:r>
-        <w:t>:</w:t>
+      <w:r>
+        <w:t>where:</w:t>
       </w:r>
     </w:p>
     <w:p>
@@ -6249,15 +6169,7 @@
         </m:sSubSup>
       </m:oMath>
       <w:r>
-        <w:t xml:space="preserve"> </w:t>
-      </w:r>
-      <w:proofErr w:type="gramStart"/>
-      <w:r>
-        <w:t>is</w:t>
-      </w:r>
-      <w:proofErr w:type="gramEnd"/>
-      <w:r>
-        <w:t xml:space="preserve"> an indicator of whether </w:t>
+        <w:t xml:space="preserve"> is an indicator of whether </w:t>
       </w:r>
       <m:oMath>
         <m:r>
@@ -6332,13 +6244,8 @@
           <w:numId w:val="6"/>
         </w:numPr>
       </w:pPr>
-      <w:proofErr w:type="gramStart"/>
-      <w:r>
-        <w:t>each</w:t>
-      </w:r>
-      <w:proofErr w:type="gramEnd"/>
-      <w:r>
-        <w:t xml:space="preserve"> </w:t>
+      <w:r>
+        <w:t xml:space="preserve">each </w:t>
       </w:r>
       <m:oMath>
         <m:sSup>
@@ -6489,13 +6396,8 @@
         </m:d>
       </m:oMath>
       <w:r>
-        <w:t xml:space="preserve"> terms, the planner’s problem has no analytical solution. And because the objective function in most applications will be non-convex </w:t>
-      </w:r>
-      <w:proofErr w:type="gramStart"/>
-      <w:r>
-        <w:t xml:space="preserve">in </w:t>
-      </w:r>
-      <w:proofErr w:type="gramEnd"/>
+        <w:t xml:space="preserve"> terms, the planner’s problem has no analytical solution. And because the objective function in most applications will be non-convex in </w:t>
+      </w:r>
       <m:oMath>
         <m:r>
           <w:rPr>
@@ -6508,13 +6410,8 @@
         <w:t xml:space="preserve">, gradient descent methods will not reliably obtain a global optimum to solve the problem. For these reasons, we have chosen simulated annealing (SA) as a global optimization heuristic, which attempts to explore the parameter space broadly early in its run (to avoid settling into optima local to the initialization), and focuses on local convergence later in the run when the space has been explored. The </w:t>
       </w:r>
       <w:r>
-        <w:t xml:space="preserve">SA procedure requires the objective </w:t>
-      </w:r>
-      <w:proofErr w:type="gramStart"/>
-      <w:r>
-        <w:t xml:space="preserve">function </w:t>
-      </w:r>
-      <w:proofErr w:type="gramEnd"/>
+        <w:t xml:space="preserve">SA procedure requires the objective function </w:t>
+      </w:r>
       <m:oMath>
         <m:r>
           <m:rPr>
@@ -7264,15 +7161,7 @@
         </m:sSup>
       </m:oMath>
       <w:r>
-        <w:t xml:space="preserve"> even if it </w:t>
-      </w:r>
-      <w:proofErr w:type="spellStart"/>
-      <w:r>
-        <w:t>disimproves</w:t>
-      </w:r>
-      <w:proofErr w:type="spellEnd"/>
-      <w:r>
-        <w:t xml:space="preserve"> the objective function, since it may lead to a better area of the state space which will lead to a better optimum. However, the probability that a dis-improving </w:t>
+        <w:t xml:space="preserve"> even if it disimproves the objective function, since it may lead to a better area of the state space which will lead to a better optimum. However, the probability that a dis-improving </w:t>
       </w:r>
       <m:oMath>
         <m:sSup>
@@ -7430,13 +7319,8 @@
         </m:acc>
       </m:oMath>
       <w:r>
-        <w:t xml:space="preserve"> is the final iteration, </w:t>
-      </w:r>
-      <w:proofErr w:type="gramStart"/>
-      <w:r>
-        <w:t xml:space="preserve">and  </w:t>
-      </w:r>
-      <w:proofErr w:type="gramEnd"/>
+        <w:t xml:space="preserve"> is the final iteration, and  </w:t>
+      </w:r>
       <m:oMath>
         <m:r>
           <w:rPr>
@@ -7545,13 +7429,8 @@
         </m:sSub>
       </m:oMath>
       <w:r>
-        <w:t xml:space="preserve"> with the largest value of the objective function is </w:t>
-      </w:r>
-      <w:proofErr w:type="gramStart"/>
-      <w:r>
-        <w:t xml:space="preserve">not </w:t>
-      </w:r>
-      <w:proofErr w:type="gramEnd"/>
+        <w:t xml:space="preserve"> with the largest value of the objective function is not </w:t>
+      </w:r>
       <m:oMath>
         <m:sSub>
           <m:sSubPr>
@@ -7639,19 +7518,11 @@
           <w:b/>
         </w:rPr>
       </w:pPr>
-      <w:proofErr w:type="gramStart"/>
       <w:r>
         <w:rPr>
           <w:b/>
         </w:rPr>
-        <w:t>Choice Model.</w:t>
-      </w:r>
-      <w:proofErr w:type="gramEnd"/>
-      <w:r>
-        <w:rPr>
-          <w:b/>
-        </w:rPr>
-        <w:t xml:space="preserve"> </w:t>
+        <w:t xml:space="preserve">Choice Model. </w:t>
       </w:r>
       <w:r>
         <w:t xml:space="preserve">Youth value participation in basketball programs, but </w:t>
@@ -7856,13 +7727,8 @@
       </m:oMathPara>
     </w:p>
     <w:p>
-      <w:proofErr w:type="gramStart"/>
-      <w:r>
-        <w:t>where</w:t>
-      </w:r>
-      <w:proofErr w:type="gramEnd"/>
-      <w:r>
-        <w:t xml:space="preserve"> </w:t>
+      <w:r>
+        <w:t xml:space="preserve">where </w:t>
       </w:r>
       <m:oMath>
         <m:sSub>
@@ -8106,19 +7972,11 @@
       </w:r>
     </w:p>
     <w:p>
-      <w:proofErr w:type="gramStart"/>
       <w:r>
         <w:rPr>
           <w:b/>
         </w:rPr>
-        <w:t>Policy Weights.</w:t>
-      </w:r>
-      <w:proofErr w:type="gramEnd"/>
-      <w:r>
-        <w:rPr>
-          <w:b/>
-        </w:rPr>
-        <w:t xml:space="preserve"> </w:t>
+        <w:t xml:space="preserve">Policy Weights. </w:t>
       </w:r>
       <w:r>
         <w:t>The policy weights chosen for the policy makers are:</w:t>
@@ -8539,13 +8397,8 @@
       </m:oMathPara>
     </w:p>
     <w:p>
-      <w:proofErr w:type="gramStart"/>
-      <w:r>
-        <w:t>where</w:t>
-      </w:r>
-      <w:proofErr w:type="gramEnd"/>
-      <w:r>
-        <w:t xml:space="preserve"> </w:t>
+      <w:r>
+        <w:t xml:space="preserve">where </w:t>
       </w:r>
       <m:oMath>
         <m:sSubSup>
@@ -8602,19 +8455,11 @@
       </w:r>
     </w:p>
     <w:p>
-      <w:proofErr w:type="gramStart"/>
       <w:r>
         <w:rPr>
           <w:b/>
         </w:rPr>
-        <w:t>Youth Data.</w:t>
-      </w:r>
-      <w:proofErr w:type="gramEnd"/>
-      <w:r>
-        <w:rPr>
-          <w:b/>
-        </w:rPr>
-        <w:t xml:space="preserve"> </w:t>
+        <w:t xml:space="preserve">Youth Data. </w:t>
       </w:r>
       <w:r>
         <w:t xml:space="preserve">Data from the 2008-2012 American Community Survey </w:t>
@@ -8661,19 +8506,11 @@
       </w:r>
     </w:p>
     <w:p>
-      <w:proofErr w:type="gramStart"/>
       <w:r>
         <w:rPr>
           <w:b/>
         </w:rPr>
-        <w:t>Crime Data.</w:t>
-      </w:r>
-      <w:proofErr w:type="gramEnd"/>
-      <w:r>
-        <w:rPr>
-          <w:b/>
-        </w:rPr>
-        <w:t xml:space="preserve"> </w:t>
+        <w:t xml:space="preserve">Crime Data. </w:t>
       </w:r>
       <w:r>
         <w:t>Violent crimes per 100 residents in each census tract are calculated by taking n</w:t>
@@ -8720,19 +8557,11 @@
       </w:r>
     </w:p>
     <w:p>
-      <w:proofErr w:type="gramStart"/>
       <w:r>
         <w:rPr>
           <w:b/>
         </w:rPr>
-        <w:t>Court and Distance Data.</w:t>
-      </w:r>
-      <w:proofErr w:type="gramEnd"/>
-      <w:r>
-        <w:rPr>
-          <w:b/>
-        </w:rPr>
-        <w:t xml:space="preserve"> </w:t>
+        <w:t xml:space="preserve">Court and Distance Data. </w:t>
       </w:r>
       <w:r>
         <w:t>Data on the locations of outdoor basketball courts was taken from the Chicago Park District website (</w:t>
@@ -8984,14 +8813,85 @@
       </w:r>
     </w:p>
     <w:p>
-      <w:proofErr w:type="gramStart"/>
       <w:r>
         <w:rPr>
           <w:b/>
         </w:rPr>
-        <w:t>Allocation.</w:t>
-      </w:r>
-      <w:proofErr w:type="gramEnd"/>
+        <w:t xml:space="preserve">Allocation. </w:t>
+      </w:r>
+      <w:r>
+        <w:t>For simplicity, the city was endowed with enough staff to</w:t>
+      </w:r>
+      <w:r>
+        <w:t xml:space="preserve"> be able to assign exactly one per court. The youth choice model was calibrated so that </w:t>
+      </w:r>
+      <w:r>
+        <w:t xml:space="preserve">a uniform (one staff per court) </w:t>
+      </w:r>
+      <w:r>
+        <w:t xml:space="preserve">allocation </w:t>
+      </w:r>
+      <w:r>
+        <w:t xml:space="preserve">would </w:t>
+      </w:r>
+      <w:r>
+        <w:t xml:space="preserve">(on top of other spatial patterns of crime, residence, and court locations) yield </w:t>
+      </w:r>
+      <w:r>
+        <w:t>a low</w:t>
+      </w:r>
+      <w:r>
+        <w:t xml:space="preserve">, </w:t>
+      </w:r>
+      <w:r>
+        <w:t>but positive</w:t>
+      </w:r>
+      <w:r>
+        <w:t xml:space="preserve">, </w:t>
+      </w:r>
+      <w:r>
+        <w:t xml:space="preserve">probability that the average youth would </w:t>
+      </w:r>
+      <w:r>
+        <w:t>participate in the basketball program.</w:t>
+      </w:r>
+      <w:r>
+        <w:t xml:space="preserve"> </w:t>
+      </w:r>
+      <w:r>
+        <w:t>The hope was that this uniform initial distributio</w:t>
+      </w:r>
+      <w:r>
+        <w:t>n of staff resources would be an easy point of comparison with CANOPY-recommended allocations which would recommend leaving certain courts with no staff, and others with potentially many.</w:t>
+      </w:r>
+    </w:p>
+    <w:p>
+      <w:commentRangeStart w:id="1"/>
+      <w:r>
+        <w:rPr>
+          <w:b/>
+        </w:rPr>
+        <w:t>Limitations in Human Planning</w:t>
+      </w:r>
+      <w:r>
+        <w:rPr>
+          <w:b/>
+        </w:rPr>
+        <w:t xml:space="preserve"> Processes</w:t>
+      </w:r>
+      <w:r>
+        <w:rPr>
+          <w:b/>
+        </w:rPr>
+        <w:t>.</w:t>
+      </w:r>
+      <w:commentRangeEnd w:id="1"/>
+      <w:r>
+        <w:rPr>
+          <w:rStyle w:val="CommentReference"/>
+        </w:rPr>
+        <w:commentReference w:id="1"/>
+      </w:r>
       <w:r>
         <w:rPr>
           <w:b/>
@@ -8999,179 +8899,81 @@
         <w:t xml:space="preserve"> </w:t>
       </w:r>
       <w:r>
-        <w:t>For simplicity, the city was endowed with enough staff to</w:t>
-      </w:r>
-      <w:r>
-        <w:t xml:space="preserve"> be able to assign exactly one per court. The youth choice model was calibrated so that </w:t>
-      </w:r>
-      <w:r>
-        <w:t xml:space="preserve">a uniform (one staff per court) </w:t>
-      </w:r>
-      <w:r>
-        <w:t xml:space="preserve">allocation </w:t>
-      </w:r>
-      <w:r>
-        <w:t xml:space="preserve">would </w:t>
-      </w:r>
-      <w:r>
-        <w:t xml:space="preserve">(on top of other spatial patterns of crime, residence, and court locations) yield </w:t>
-      </w:r>
-      <w:r>
-        <w:t>a low</w:t>
-      </w:r>
-      <w:r>
-        <w:t xml:space="preserve">, </w:t>
-      </w:r>
-      <w:r>
-        <w:t>but positive</w:t>
-      </w:r>
-      <w:r>
-        <w:t xml:space="preserve">, </w:t>
-      </w:r>
-      <w:r>
-        <w:t xml:space="preserve">probability that the average youth would </w:t>
-      </w:r>
-      <w:r>
-        <w:t>participate in the basketball program.</w:t>
-      </w:r>
-      <w:r>
-        <w:t xml:space="preserve"> </w:t>
-      </w:r>
-      <w:r>
-        <w:t>The hope was that this uniform initial distributio</w:t>
-      </w:r>
-      <w:r>
-        <w:t>n of staff resources would be an easy point of comparison with CANOPY-recommended allocations which would recommend leaving certain courts with no staff, and others with potentially many.</w:t>
+        <w:t xml:space="preserve">A human </w:t>
+      </w:r>
+      <w:r>
+        <w:t>planning</w:t>
+      </w:r>
+      <w:r>
+        <w:t xml:space="preserve"> process unassisted by CANOPY could make use of </w:t>
+      </w:r>
+      <w:r>
+        <w:t>the same information</w:t>
+      </w:r>
+      <w:r>
+        <w:t xml:space="preserve"> available to CANOPY</w:t>
+      </w:r>
+      <w:r>
+        <w:t xml:space="preserve">—in the form of maps of youth/court locations, poverty, and crime—but have </w:t>
+      </w:r>
+      <w:r>
+        <w:t>a more difficult time integrating those data. For each allocation decision, a calculation would need to be made to determine which among all courts would be benefitted by gaining a given staff member, taking into account all residential, crime, and poverty information; the numbers of staff already allocated to nearby courts; and the ways that all of these factors combine into a probability that various youth would now be more likely to become engaged.</w:t>
       </w:r>
     </w:p>
     <w:p>
-      <w:commentRangeStart w:id="0"/>
-      <w:proofErr w:type="gramStart"/>
+      <w:r>
+        <w:t xml:space="preserve">While it is not feasible for human decision makers to keep and use all of this information in mind, the use of certain heuristics make unassisted human planning process tractable and may yield reasonable policy success. For this reason, the CANOPY application will compare the expected success of its recommended allocation with those resulting from rule-of-thumb solutions. Examples of rule-of-thumb solutions are (1) allocating all staff evenly among courts; (2) allocating staff in proportion to population density in the area; (3) allocating staff in proportion to </w:t>
+      </w:r>
+      <w:r>
+        <w:t>neighborhood poverty; or (4) allocating staff in proportion to an index constructed of the number of nearby (e.g. within a certain radius) youth, weighted by poverty and/or crime circumstances.</w:t>
+      </w:r>
+    </w:p>
+    <w:p>
+      <w:r>
+        <w:lastRenderedPageBreak/>
+        <w:t>Note that the more complex a planning process becomes—such as many additional factors that play into the agent choice model, more characteristics of alternatives, and the more nuanced the policy goals—the greater the advantage that CANOPY will have over rule-of-thumb planning solutions.</w:t>
+      </w:r>
+    </w:p>
+    <w:p>
       <w:r>
         <w:rPr>
           <w:b/>
         </w:rPr>
-        <w:t>Limitations in Human Planning</w:t>
-      </w:r>
-      <w:r>
-        <w:rPr>
-          <w:b/>
-        </w:rPr>
-        <w:t xml:space="preserve"> Processes</w:t>
-      </w:r>
-      <w:r>
-        <w:rPr>
-          <w:b/>
-        </w:rPr>
+        <w:t xml:space="preserve">Benefits of CANOPY. </w:t>
+      </w:r>
+      <w:r>
+        <w:t>By c</w:t>
+      </w:r>
+      <w:r>
+        <w:t xml:space="preserve">ontrast to the human planning process, CANOPY offers </w:t>
+      </w:r>
+      <w:r>
+        <w:t xml:space="preserve">key </w:t>
+      </w:r>
+      <w:r>
+        <w:t xml:space="preserve">benefits in terms of </w:t>
+      </w:r>
+      <w:r>
+        <w:t>attention to detail and speed</w:t>
+      </w:r>
+      <w:r>
         <w:t>.</w:t>
       </w:r>
-      <w:commentRangeEnd w:id="0"/>
-      <w:proofErr w:type="gramEnd"/>
-      <w:r>
-        <w:rPr>
-          <w:rStyle w:val="CommentReference"/>
-        </w:rPr>
-        <w:commentReference w:id="0"/>
-      </w:r>
-      <w:r>
-        <w:rPr>
-          <w:b/>
-        </w:rPr>
+      <w:r>
         <w:t xml:space="preserve"> </w:t>
       </w:r>
       <w:r>
-        <w:t xml:space="preserve">A human </w:t>
-      </w:r>
-      <w:r>
-        <w:t>planning</w:t>
-      </w:r>
-      <w:r>
-        <w:t xml:space="preserve"> process unassisted by CANOPY could make use of </w:t>
-      </w:r>
-      <w:r>
-        <w:t>the same information</w:t>
-      </w:r>
-      <w:r>
-        <w:t xml:space="preserve"> available to CANOPY</w:t>
-      </w:r>
-      <w:r>
-        <w:t xml:space="preserve">—in the form of maps of youth/court locations, poverty, and crime—but have </w:t>
-      </w:r>
-      <w:r>
-        <w:t>a more difficult time integrating those data. For each allocation decision, a calculation would need to be made to determine which among all courts would be benefitted by gaining a given staff member, taking into account all residential, crime, and poverty information; the numbers of staff already allocated to nearby courts; and the ways that all of these factors combine into a probability that various youth would now be more likely to become engaged.</w:t>
+        <w:t>Planning processes involving CANOPY use computer-based assistance for the tasks that are hardest for humans—keeping in mind and working with detailed data on agent decision processes, choice context, and detailed policy goals—</w:t>
+      </w:r>
+      <w:r>
+        <w:t>while accommodating aspects of the planning process that cannot be done without human consensus building and judgment—i.e. determining and articulating the policy goals, and making final decisions on what allocation to make. Because use of CANOPY enhances human policy planning, it will yield better policy outcomes by making more complete use of the</w:t>
+      </w:r>
+      <w:r>
+        <w:t xml:space="preserve"> information that is available.</w:t>
       </w:r>
     </w:p>
     <w:p>
       <w:r>
-        <w:t xml:space="preserve">While it is not feasible for human decision makers to keep and use all of this information in mind, the use of certain heuristics make unassisted human planning process tractable and may yield reasonable policy success. For this reason, the CANOPY application will compare the expected success of its recommended allocation with those resulting from rule-of-thumb solutions. Examples of rule-of-thumb solutions are (1) allocating all staff evenly among courts; (2) allocating staff in proportion to population density in the area; (3) allocating staff in proportion to </w:t>
-      </w:r>
-      <w:r>
-        <w:t>neighborhood poverty; or (4) allocating staff in proportion to an index constructed of the number of nearby (e.g. within a certain radius) youth, weighted by poverty and/or crime circumstances.</w:t>
-      </w:r>
-    </w:p>
-    <w:p>
-      <w:r>
-        <w:lastRenderedPageBreak/>
-        <w:t xml:space="preserve">Note that the more complex a planning process becomes—such as many additional factors that play into the agent choice model, more characteristics of alternatives, and the more nuanced the policy goals—the greater the </w:t>
-      </w:r>
-      <w:proofErr w:type="gramStart"/>
-      <w:r>
-        <w:t>advantage</w:t>
-      </w:r>
-      <w:proofErr w:type="gramEnd"/>
-      <w:r>
-        <w:t xml:space="preserve"> that CANOPY will have over rule-of-thumb planning solutions.</w:t>
-      </w:r>
-    </w:p>
-    <w:p>
-      <w:proofErr w:type="gramStart"/>
-      <w:r>
-        <w:rPr>
-          <w:b/>
-        </w:rPr>
-        <w:t>Benefits of CANOPY.</w:t>
-      </w:r>
-      <w:proofErr w:type="gramEnd"/>
-      <w:r>
-        <w:rPr>
-          <w:b/>
-        </w:rPr>
-        <w:t xml:space="preserve"> </w:t>
-      </w:r>
-      <w:r>
-        <w:t>By c</w:t>
-      </w:r>
-      <w:r>
-        <w:t xml:space="preserve">ontrast to the human planning process, CANOPY offers </w:t>
-      </w:r>
-      <w:r>
-        <w:t xml:space="preserve">key </w:t>
-      </w:r>
-      <w:r>
-        <w:t xml:space="preserve">benefits in terms of </w:t>
-      </w:r>
-      <w:r>
-        <w:t>attention to detail and speed</w:t>
-      </w:r>
-      <w:r>
-        <w:t>.</w:t>
-      </w:r>
-      <w:r>
-        <w:t xml:space="preserve"> </w:t>
-      </w:r>
-      <w:r>
-        <w:t>Planning processes involving CANOPY use computer-based assistance for the tasks that are hardest for humans—keeping in mind and working with detailed data on agent decision processes, choice context, and detailed policy goals—</w:t>
-      </w:r>
-      <w:r>
-        <w:t>while accommodating aspects of the planning process that cannot be done without human consensus building and judgment—i.e. determining and articulating the policy goals, and making final decisions on what allocation to make. Because use of CANOPY enhances human policy planning, it will yield better policy outcomes by making more complete use of the</w:t>
-      </w:r>
-      <w:r>
-        <w:t xml:space="preserve"> information that is available.</w:t>
-      </w:r>
-    </w:p>
-    <w:p>
-      <w:proofErr w:type="gramStart"/>
-      <w:r>
         <w:t xml:space="preserve">CANOPY’s </w:t>
       </w:r>
       <w:r>
@@ -9193,11 +8995,7 @@
         <w:t xml:space="preserve">it will rapidly </w:t>
       </w:r>
       <w:r>
-        <w:t>produce policy recommendations in a matter of minutes instead of days or weeks of human time.</w:t>
-      </w:r>
-      <w:proofErr w:type="gramEnd"/>
-      <w:r>
-        <w:t xml:space="preserve"> This speed also means that planners can use CANOPY to run and compare many different </w:t>
+        <w:t xml:space="preserve">produce policy recommendations in a matter of minutes instead of days or weeks of human time. This speed also means that planners can use CANOPY to run and compare many different </w:t>
       </w:r>
       <w:r>
         <w:t>scenarios</w:t>
@@ -9258,10 +9056,7 @@
         <w:t>pseudo-code for current design</w:t>
       </w:r>
     </w:p>
-    <w:p>
-      <w:bookmarkStart w:id="1" w:name="_GoBack"/>
-      <w:bookmarkEnd w:id="1"/>
-    </w:p>
+    <w:p/>
     <w:p/>
     <w:sectPr>
       <w:pgSz w:w="12240" w:h="15840"/>
@@ -9274,7 +9069,7 @@
 
 <file path=word/comments.xml><?xml version="1.0" encoding="utf-8"?>
 <w:comments xmlns:wpc="http://schemas.microsoft.com/office/word/2010/wordprocessingCanvas" xmlns:mc="http://schemas.openxmlformats.org/markup-compatibility/2006" xmlns:o="urn:schemas-microsoft-com:office:office" xmlns:r="http://schemas.openxmlformats.org/officeDocument/2006/relationships" xmlns:m="http://schemas.openxmlformats.org/officeDocument/2006/math" xmlns:v="urn:schemas-microsoft-com:vml" xmlns:wp14="http://schemas.microsoft.com/office/word/2010/wordprocessingDrawing" xmlns:wp="http://schemas.openxmlformats.org/drawingml/2006/wordprocessingDrawing" xmlns:w10="urn:schemas-microsoft-com:office:word" xmlns:w="http://schemas.openxmlformats.org/wordprocessingml/2006/main" xmlns:w14="http://schemas.microsoft.com/office/word/2010/wordml" xmlns:wpg="http://schemas.microsoft.com/office/word/2010/wordprocessingGroup" xmlns:wpi="http://schemas.microsoft.com/office/word/2010/wordprocessingInk" xmlns:wne="http://schemas.microsoft.com/office/word/2006/wordml" xmlns:wps="http://schemas.microsoft.com/office/word/2010/wordprocessingShape" mc:Ignorable="w14 wp14">
-  <w:comment w:id="0" w:author="Mader, Nick" w:date="2014-09-08T22:09:00Z" w:initials="NM">
+  <w:comment w:id="1" w:author="Mader, Nick" w:date="2014-09-08T22:09:00Z" w:initials="NM">
     <w:p>
       <w:pPr>
         <w:pStyle w:val="CommentText"/>
@@ -13147,7 +12942,7 @@
 </file>
 
 <file path=customXml/itemProps1.xml><?xml version="1.0" encoding="utf-8"?>
-<ds:datastoreItem xmlns:ds="http://schemas.openxmlformats.org/officeDocument/2006/customXml" ds:itemID="{410F48CD-40EF-4B92-9C9C-93379240DE1E}">
+<ds:datastoreItem xmlns:ds="http://schemas.openxmlformats.org/officeDocument/2006/customXml" ds:itemID="{CA3557EC-C854-449F-8263-F6D34C419C6C}">
   <ds:schemaRefs>
     <ds:schemaRef ds:uri="http://schemas.openxmlformats.org/officeDocument/2006/bibliography"/>
   </ds:schemaRefs>

</xml_diff>